<commit_message>
Update Spartan Market Design Document Team17.docx
</commit_message>
<xml_diff>
--- a/Spartan Market Design Document Team17.docx
+++ b/Spartan Market Design Document Team17.docx
@@ -4,6 +4,191 @@
   <w:body>
     <w:p>
       <w:pPr>
+        <w:spacing w:line="360" w:lineRule="auto"/>
+        <w:jc w:val="center"/>
+        <w:rPr>
+          <w:rFonts w:ascii="Californian FB" w:eastAsia="Times New Roman" w:hAnsi="Californian FB" w:cs="Times New Roman"/>
+          <w:b/>
+          <w:sz w:val="100"/>
+          <w:szCs w:val="100"/>
+        </w:rPr>
+      </w:pPr>
+      <w:r>
+        <w:rPr>
+          <w:rFonts w:ascii="Californian FB" w:eastAsia="Times New Roman" w:hAnsi="Californian FB" w:cs="Times New Roman"/>
+          <w:b/>
+          <w:sz w:val="100"/>
+          <w:szCs w:val="100"/>
+        </w:rPr>
+        <w:t>Spartan Market</w:t>
+      </w:r>
+    </w:p>
+    <w:p>
+      <w:pPr>
+        <w:spacing w:line="360" w:lineRule="auto"/>
+        <w:jc w:val="center"/>
+        <w:rPr>
+          <w:rFonts w:ascii="Californian FB" w:eastAsia="Times New Roman" w:hAnsi="Californian FB" w:cs="Times New Roman"/>
+          <w:b/>
+          <w:sz w:val="100"/>
+          <w:szCs w:val="100"/>
+        </w:rPr>
+      </w:pPr>
+      <w:r>
+        <w:rPr>
+          <w:rFonts w:ascii="Californian FB" w:eastAsia="Times New Roman" w:hAnsi="Californian FB" w:cs="Times New Roman"/>
+          <w:b/>
+          <w:sz w:val="100"/>
+          <w:szCs w:val="100"/>
+        </w:rPr>
+        <w:t>Team 17</w:t>
+      </w:r>
+    </w:p>
+    <w:p>
+      <w:pPr>
+        <w:spacing w:line="360" w:lineRule="auto"/>
+        <w:jc w:val="center"/>
+        <w:rPr>
+          <w:rFonts w:ascii="Californian FB" w:eastAsia="Times New Roman" w:hAnsi="Californian FB" w:cs="Times New Roman"/>
+          <w:b/>
+          <w:sz w:val="48"/>
+          <w:szCs w:val="48"/>
+        </w:rPr>
+      </w:pPr>
+    </w:p>
+    <w:p>
+      <w:pPr>
+        <w:spacing w:line="360" w:lineRule="auto"/>
+        <w:jc w:val="center"/>
+        <w:rPr>
+          <w:rFonts w:ascii="Californian FB" w:eastAsia="Times New Roman" w:hAnsi="Californian FB" w:cs="Times New Roman"/>
+          <w:b/>
+          <w:sz w:val="48"/>
+          <w:szCs w:val="48"/>
+        </w:rPr>
+      </w:pPr>
+    </w:p>
+    <w:p>
+      <w:pPr>
+        <w:spacing w:line="360" w:lineRule="auto"/>
+        <w:jc w:val="center"/>
+        <w:rPr>
+          <w:rFonts w:ascii="Californian FB" w:eastAsia="Times New Roman" w:hAnsi="Californian FB" w:cs="Times New Roman"/>
+          <w:b/>
+          <w:sz w:val="48"/>
+          <w:szCs w:val="48"/>
+        </w:rPr>
+      </w:pPr>
+    </w:p>
+    <w:p>
+      <w:pPr>
+        <w:spacing w:line="360" w:lineRule="auto"/>
+        <w:rPr>
+          <w:rFonts w:ascii="Californian FB" w:eastAsia="Times New Roman" w:hAnsi="Californian FB" w:cs="Times New Roman"/>
+          <w:b/>
+          <w:sz w:val="48"/>
+          <w:szCs w:val="48"/>
+        </w:rPr>
+      </w:pPr>
+    </w:p>
+    <w:p>
+      <w:pPr>
+        <w:spacing w:line="360" w:lineRule="auto"/>
+        <w:jc w:val="right"/>
+        <w:rPr>
+          <w:rFonts w:ascii="Californian FB" w:eastAsia="Times New Roman" w:hAnsi="Californian FB" w:cs="Times New Roman"/>
+          <w:sz w:val="48"/>
+          <w:szCs w:val="48"/>
+        </w:rPr>
+      </w:pPr>
+      <w:proofErr w:type="spellStart"/>
+      <w:r>
+        <w:rPr>
+          <w:rFonts w:ascii="Californian FB" w:eastAsia="Times New Roman" w:hAnsi="Californian FB" w:cs="Times New Roman"/>
+          <w:sz w:val="48"/>
+          <w:szCs w:val="48"/>
+        </w:rPr>
+        <w:t>Maan</w:t>
+      </w:r>
+      <w:proofErr w:type="spellEnd"/>
+      <w:r>
+        <w:rPr>
+          <w:rFonts w:ascii="Californian FB" w:eastAsia="Times New Roman" w:hAnsi="Californian FB" w:cs="Times New Roman"/>
+          <w:sz w:val="48"/>
+          <w:szCs w:val="48"/>
+        </w:rPr>
+        <w:t xml:space="preserve"> Singh</w:t>
+      </w:r>
+    </w:p>
+    <w:p>
+      <w:pPr>
+        <w:spacing w:line="360" w:lineRule="auto"/>
+        <w:jc w:val="right"/>
+        <w:rPr>
+          <w:rFonts w:ascii="Californian FB" w:eastAsia="Times New Roman" w:hAnsi="Californian FB" w:cs="Times New Roman"/>
+          <w:sz w:val="48"/>
+          <w:szCs w:val="48"/>
+        </w:rPr>
+      </w:pPr>
+      <w:r>
+        <w:rPr>
+          <w:rFonts w:ascii="Californian FB" w:eastAsia="Times New Roman" w:hAnsi="Californian FB" w:cs="Times New Roman"/>
+          <w:sz w:val="48"/>
+          <w:szCs w:val="48"/>
+        </w:rPr>
+        <w:t>Tien Ly</w:t>
+      </w:r>
+    </w:p>
+    <w:p>
+      <w:pPr>
+        <w:spacing w:line="360" w:lineRule="auto"/>
+        <w:jc w:val="right"/>
+        <w:rPr>
+          <w:rFonts w:ascii="Californian FB" w:eastAsia="Times New Roman" w:hAnsi="Californian FB" w:cs="Times New Roman"/>
+          <w:sz w:val="48"/>
+          <w:szCs w:val="48"/>
+        </w:rPr>
+      </w:pPr>
+      <w:r>
+        <w:rPr>
+          <w:rFonts w:ascii="Californian FB" w:eastAsia="Times New Roman" w:hAnsi="Californian FB" w:cs="Times New Roman"/>
+          <w:sz w:val="48"/>
+          <w:szCs w:val="48"/>
+        </w:rPr>
+        <w:t xml:space="preserve">Ge </w:t>
+      </w:r>
+      <w:proofErr w:type="spellStart"/>
+      <w:r>
+        <w:rPr>
+          <w:rFonts w:ascii="Californian FB" w:eastAsia="Times New Roman" w:hAnsi="Californian FB" w:cs="Times New Roman"/>
+          <w:sz w:val="48"/>
+          <w:szCs w:val="48"/>
+        </w:rPr>
+        <w:t>Ou</w:t>
+      </w:r>
+      <w:proofErr w:type="spellEnd"/>
+    </w:p>
+    <w:p>
+      <w:pPr>
+        <w:spacing w:line="360" w:lineRule="auto"/>
+        <w:rPr>
+          <w:rFonts w:ascii="Californian FB" w:eastAsia="Times New Roman" w:hAnsi="Californian FB" w:cs="Times New Roman"/>
+          <w:sz w:val="28"/>
+          <w:szCs w:val="28"/>
+        </w:rPr>
+      </w:pPr>
+      <w:bookmarkStart w:id="0" w:name="_GoBack"/>
+      <w:bookmarkEnd w:id="0"/>
+      <w:r>
+        <w:rPr>
+          <w:rFonts w:ascii="Times New Roman" w:hAnsi="Times New Roman" w:cs="Times New Roman"/>
+          <w:u w:val="single"/>
+        </w:rPr>
+        <w:br w:type="page"/>
+      </w:r>
+    </w:p>
+    <w:p>
+      <w:pPr>
         <w:spacing w:line="480" w:lineRule="auto"/>
         <w:jc w:val="center"/>
         <w:rPr>
@@ -16,6 +201,7 @@
           <w:rFonts w:ascii="Times New Roman" w:hAnsi="Times New Roman" w:cs="Times New Roman"/>
           <w:u w:val="single"/>
         </w:rPr>
+        <w:lastRenderedPageBreak/>
         <w:t>Spartan Market Design Document</w:t>
       </w:r>
       <w:r>
@@ -25,8 +211,6 @@
         </w:rPr>
         <w:t xml:space="preserve"> - Team 17</w:t>
       </w:r>
-      <w:bookmarkStart w:id="0" w:name="_GoBack"/>
-      <w:bookmarkEnd w:id="0"/>
     </w:p>
     <w:p>
       <w:pPr>
@@ -98,13 +282,7 @@
         <w:rPr>
           <w:rFonts w:ascii="Times New Roman" w:hAnsi="Times New Roman" w:cs="Times New Roman"/>
         </w:rPr>
-        <w:t>–</w:t>
-      </w:r>
-      <w:r>
-        <w:rPr>
-          <w:rFonts w:ascii="Times New Roman" w:hAnsi="Times New Roman" w:cs="Times New Roman"/>
-        </w:rPr>
-        <w:t xml:space="preserve"> Users become PayingUsers when they are in the middle of purchasing any items off the website. These users are asked to input their credit card information like, cardholder name, card number and address. An important point to note here, is that as </w:t>
+        <w:t xml:space="preserve">– Users become PayingUsers when they are in the middle of purchasing any items off the website. These users are asked to input their credit card information like, cardholder name, card number and address. An important point to note here, is that as </w:t>
       </w:r>
       <w:r>
         <w:rPr>
@@ -137,19 +315,7 @@
         <w:rPr>
           <w:rFonts w:ascii="Times New Roman" w:hAnsi="Times New Roman" w:cs="Times New Roman"/>
         </w:rPr>
-        <w:t xml:space="preserve"> </w:t>
-      </w:r>
-      <w:r>
-        <w:rPr>
-          <w:rFonts w:ascii="Times New Roman" w:hAnsi="Times New Roman" w:cs="Times New Roman"/>
-        </w:rPr>
-        <w:t>–</w:t>
-      </w:r>
-      <w:r>
-        <w:rPr>
-          <w:rFonts w:ascii="Times New Roman" w:hAnsi="Times New Roman" w:cs="Times New Roman"/>
-        </w:rPr>
-        <w:t xml:space="preserve"> This entity set collects all the addresses that are input in the website including, users’, paying users’ and suppliers’ addresses. Each entity in Addresses has a unique ID that will be used as foreign keys for its corresponding relationships.</w:t>
+        <w:t xml:space="preserve"> – This entity set collects all the addresses that are input in the website including, users’, paying users’ and suppliers’ addresses. Each entity in Addresses has a unique ID that will be used as foreign keys for its corresponding relationships.</w:t>
       </w:r>
     </w:p>
     <w:p>
@@ -176,13 +342,7 @@
         <w:rPr>
           <w:rFonts w:ascii="Times New Roman" w:hAnsi="Times New Roman" w:cs="Times New Roman"/>
         </w:rPr>
-        <w:t>–</w:t>
-      </w:r>
-      <w:r>
-        <w:rPr>
-          <w:rFonts w:ascii="Times New Roman" w:hAnsi="Times New Roman" w:cs="Times New Roman"/>
-        </w:rPr>
-        <w:t xml:space="preserve"> Every paying user needs to have a Cart associated with it, so the items can be put there before a purchase. An entity in Carts has information such as, primary key cartID, items (string of item names), total price and quantity. </w:t>
+        <w:t xml:space="preserve">– Every paying user needs to have a Cart associated with it, so the items can be put there before a purchase. An entity in Carts has information such as, primary key cartID, items (string of item names), total price and quantity. </w:t>
       </w:r>
     </w:p>
     <w:p>
@@ -209,13 +369,7 @@
         <w:rPr>
           <w:rFonts w:ascii="Times New Roman" w:hAnsi="Times New Roman" w:cs="Times New Roman"/>
         </w:rPr>
-        <w:t>–</w:t>
-      </w:r>
-      <w:r>
-        <w:rPr>
-          <w:rFonts w:ascii="Times New Roman" w:hAnsi="Times New Roman" w:cs="Times New Roman"/>
-        </w:rPr>
-        <w:t xml:space="preserve"> This entity set represents all the items that are being sold in the website and have information like, name, description, stock, </w:t>
+        <w:t xml:space="preserve">– This entity set represents all the items that are being sold in the website and have information like, name, description, stock, </w:t>
       </w:r>
       <w:r>
         <w:rPr>
@@ -267,13 +421,7 @@
         <w:rPr>
           <w:rFonts w:ascii="Times New Roman" w:hAnsi="Times New Roman" w:cs="Times New Roman"/>
         </w:rPr>
-        <w:t>–</w:t>
-      </w:r>
-      <w:r>
-        <w:rPr>
-          <w:rFonts w:ascii="Times New Roman" w:hAnsi="Times New Roman" w:cs="Times New Roman"/>
-        </w:rPr>
-        <w:t xml:space="preserve"> This has information for all the suppliers who are selling the items on the website. Each entity is identified by a primary ID key, </w:t>
+        <w:t xml:space="preserve">– This has information for all the suppliers who are selling the items on the website. Each entity is identified by a primary ID key, </w:t>
       </w:r>
       <w:r>
         <w:rPr>
@@ -337,19 +485,7 @@
         <w:rPr>
           <w:rFonts w:ascii="Times New Roman" w:hAnsi="Times New Roman" w:cs="Times New Roman"/>
         </w:rPr>
-        <w:t xml:space="preserve"> </w:t>
-      </w:r>
-      <w:r>
-        <w:rPr>
-          <w:rFonts w:ascii="Times New Roman" w:hAnsi="Times New Roman" w:cs="Times New Roman"/>
-        </w:rPr>
-        <w:t>–</w:t>
-      </w:r>
-      <w:r>
-        <w:rPr>
-          <w:rFonts w:ascii="Times New Roman" w:hAnsi="Times New Roman" w:cs="Times New Roman"/>
-        </w:rPr>
-        <w:t xml:space="preserve"> These three relationships link a User, PayingUser and a Supplier to entities in Address, respectively. In our design, all the three aforementioned entity sets need to be associated with an address and so, there exists a One-to-One relationship between Users, PayingUsers and Suppliers to Addresses with rounded arrow going into </w:t>
+        <w:t xml:space="preserve"> – These three relationships link a User, PayingUser and a Supplier to entities in Address, respectively. In our design, all the three aforementioned entity sets need to be associated with an address and so, there exists a One-to-One relationship between Users, PayingUsers and Suppliers to Addresses with rounded arrow going into </w:t>
       </w:r>
       <w:r>
         <w:rPr>
@@ -382,19 +518,7 @@
         <w:rPr>
           <w:rFonts w:ascii="Times New Roman" w:hAnsi="Times New Roman" w:cs="Times New Roman"/>
         </w:rPr>
-        <w:t xml:space="preserve"> </w:t>
-      </w:r>
-      <w:r>
-        <w:rPr>
-          <w:rFonts w:ascii="Times New Roman" w:hAnsi="Times New Roman" w:cs="Times New Roman"/>
-        </w:rPr>
-        <w:t>–</w:t>
-      </w:r>
-      <w:r>
-        <w:rPr>
-          <w:rFonts w:ascii="Times New Roman" w:hAnsi="Times New Roman" w:cs="Times New Roman"/>
-        </w:rPr>
-        <w:t xml:space="preserve"> This relationship links a PayingUser to a Cart. This is a one-to-one relationship with rounded arrows on both ends, as each Cart has a PayingUser and vice-versa. </w:t>
+        <w:t xml:space="preserve"> – This relationship links a PayingUser to a Cart. This is a one-to-one relationship with rounded arrows on both ends, as each Cart has a PayingUser and vice-versa. </w:t>
       </w:r>
     </w:p>
     <w:p>
@@ -421,19 +545,7 @@
         <w:rPr>
           <w:rFonts w:ascii="Times New Roman" w:hAnsi="Times New Roman" w:cs="Times New Roman"/>
         </w:rPr>
-        <w:t xml:space="preserve"> </w:t>
-      </w:r>
-      <w:r>
-        <w:rPr>
-          <w:rFonts w:ascii="Times New Roman" w:hAnsi="Times New Roman" w:cs="Times New Roman"/>
-        </w:rPr>
-        <w:t>–</w:t>
-      </w:r>
-      <w:r>
-        <w:rPr>
-          <w:rFonts w:ascii="Times New Roman" w:hAnsi="Times New Roman" w:cs="Times New Roman"/>
-        </w:rPr>
-        <w:t xml:space="preserve"> This relationship is a Many-to-One relationship between Users and Items as multiple Users can search a single Item.</w:t>
+        <w:t xml:space="preserve"> – This relationship is a Many-to-One relationship between Users and Items as multiple Users can search a single Item.</w:t>
       </w:r>
     </w:p>
     <w:p>
@@ -460,13 +572,7 @@
         <w:rPr>
           <w:rFonts w:ascii="Times New Roman" w:hAnsi="Times New Roman" w:cs="Times New Roman"/>
         </w:rPr>
-        <w:t>–</w:t>
-      </w:r>
-      <w:r>
-        <w:rPr>
-          <w:rFonts w:ascii="Times New Roman" w:hAnsi="Times New Roman" w:cs="Times New Roman"/>
-        </w:rPr>
-        <w:t xml:space="preserve"> This links an Item to a Cart. This is a many-to-one relationship as many items can be found in a single cart.</w:t>
+        <w:t>– This links an Item to a Cart. This is a many-to-one relationship as many items can be found in a single cart.</w:t>
       </w:r>
     </w:p>
     <w:p>
@@ -493,13 +599,7 @@
         <w:rPr>
           <w:rFonts w:ascii="Times New Roman" w:hAnsi="Times New Roman" w:cs="Times New Roman"/>
         </w:rPr>
-        <w:t>–</w:t>
-      </w:r>
-      <w:r>
-        <w:rPr>
-          <w:rFonts w:ascii="Times New Roman" w:hAnsi="Times New Roman" w:cs="Times New Roman"/>
-        </w:rPr>
-        <w:t xml:space="preserve"> This relates a Supplier to an Item. This is many (Items)-to-one (Suppliers) with rounded arrow on Suppliers, as each item need a Supplier to be identified with. This </w:t>
+        <w:t xml:space="preserve">– This relates a Supplier to an Item. This is many (Items)-to-one (Suppliers) with rounded arrow on Suppliers, as each item need a Supplier to be identified with. This </w:t>
       </w:r>
       <w:r>
         <w:rPr>
@@ -625,7 +725,7 @@
     </w:rPrDefault>
     <w:pPrDefault/>
   </w:docDefaults>
-  <w:latentStyles w:defLockedState="0" w:defUIPriority="99" w:defSemiHidden="0" w:defUnhideWhenUsed="0" w:defQFormat="0" w:count="377">
+  <w:latentStyles w:defLockedState="0" w:defUIPriority="99" w:defSemiHidden="0" w:defUnhideWhenUsed="0" w:defQFormat="0" w:count="375">
     <w:lsdException w:name="Normal" w:uiPriority="0" w:qFormat="1"/>
     <w:lsdException w:name="heading 1" w:uiPriority="9" w:qFormat="1"/>
     <w:lsdException w:name="heading 2" w:semiHidden="1" w:uiPriority="9" w:unhideWhenUsed="1" w:qFormat="1"/>
@@ -1001,8 +1101,6 @@
     <w:lsdException w:name="Smart Hyperlink" w:semiHidden="1" w:unhideWhenUsed="1"/>
     <w:lsdException w:name="Hashtag" w:semiHidden="1" w:unhideWhenUsed="1"/>
     <w:lsdException w:name="Unresolved Mention" w:semiHidden="1" w:unhideWhenUsed="1"/>
-    <w:lsdException w:name="Smart Link" w:semiHidden="1" w:unhideWhenUsed="1"/>
-    <w:lsdException w:name="Smart Link Error" w:semiHidden="1" w:unhideWhenUsed="1"/>
   </w:latentStyles>
   <w:style w:type="paragraph" w:default="1" w:styleId="Normal">
     <w:name w:val="Normal"/>
@@ -1045,6 +1143,33 @@
       <w:ind w:left="720"/>
       <w:contextualSpacing/>
     </w:pPr>
+  </w:style>
+  <w:style w:type="paragraph" w:styleId="BalloonText">
+    <w:name w:val="Balloon Text"/>
+    <w:basedOn w:val="Normal"/>
+    <w:link w:val="BalloonTextChar"/>
+    <w:uiPriority w:val="99"/>
+    <w:semiHidden/>
+    <w:unhideWhenUsed/>
+    <w:rsid w:val="00AE2B89"/>
+    <w:rPr>
+      <w:rFonts w:ascii="Segoe UI" w:hAnsi="Segoe UI" w:cs="Segoe UI"/>
+      <w:sz w:val="18"/>
+      <w:szCs w:val="18"/>
+    </w:rPr>
+  </w:style>
+  <w:style w:type="character" w:customStyle="1" w:styleId="BalloonTextChar">
+    <w:name w:val="Balloon Text Char"/>
+    <w:basedOn w:val="DefaultParagraphFont"/>
+    <w:link w:val="BalloonText"/>
+    <w:uiPriority w:val="99"/>
+    <w:semiHidden/>
+    <w:rsid w:val="00AE2B89"/>
+    <w:rPr>
+      <w:rFonts w:ascii="Segoe UI" w:hAnsi="Segoe UI" w:cs="Segoe UI"/>
+      <w:sz w:val="18"/>
+      <w:szCs w:val="18"/>
+    </w:rPr>
   </w:style>
 </w:styles>
 </file>

</xml_diff>